<commit_message>
# committing intial setup
</commit_message>
<xml_diff>
--- a/DTC_outline_20230502.docx
+++ b/DTC_outline_20230502.docx
@@ -119,6 +119,7 @@
         <w:rPr>
           <w:b/>
           <w:bCs/>
+          <w:noProof/>
         </w:rPr>
         <w:drawing>
           <wp:inline distT="0" distB="0" distL="0" distR="0" wp14:anchorId="2BC2EEC8" wp14:editId="25612C1B">
@@ -201,16 +202,11 @@
       <w:r>
         <w:t xml:space="preserve"> </w:t>
       </w:r>
-      <w:proofErr w:type="gramStart"/>
       <w:r>
         <w:t>A</w:t>
       </w:r>
       <w:r>
-        <w:t>ugmented</w:t>
-      </w:r>
-      <w:proofErr w:type="gramEnd"/>
-      <w:r>
-        <w:t xml:space="preserve"> Dicky Fuller, “and with a p-value &gt; .05 we fail to reject the null hypothesis of non-stationarity.</w:t>
+        <w:t>ugmented Dicky Fuller, “and with a p-value &gt; .05 we fail to reject the null hypothesis of non-stationarity.</w:t>
       </w:r>
     </w:p>
     <w:p>
@@ -223,13 +219,8 @@
         <w:ind w:left="1080"/>
       </w:pPr>
       <w:r>
-        <w:t xml:space="preserve">Tools to make </w:t>
-      </w:r>
-      <w:proofErr w:type="gramStart"/>
-      <w:r>
-        <w:t>stationary</w:t>
-      </w:r>
-      <w:proofErr w:type="gramEnd"/>
+        <w:t>Tools to make stationary</w:t>
+      </w:r>
     </w:p>
     <w:p>
       <w:pPr>
@@ -376,14 +367,7 @@
           <w:bCs/>
         </w:rPr>
         <w:lastRenderedPageBreak/>
-        <w:t>Model Selection and Validation</w:t>
-      </w:r>
-      <w:r>
-        <w:rPr>
-          <w:b/>
-          <w:bCs/>
-        </w:rPr>
-        <w:t xml:space="preserve"> </w:t>
+        <w:t xml:space="preserve">Model Selection and Validation </w:t>
       </w:r>
     </w:p>
     <w:p>
@@ -424,6 +408,9 @@
         <w:ind w:left="-630"/>
       </w:pPr>
       <w:r>
+        <w:rPr>
+          <w:noProof/>
+        </w:rPr>
         <w:drawing>
           <wp:inline distT="0" distB="0" distL="0" distR="0" wp14:anchorId="2D13C724" wp14:editId="5031FF6E">
             <wp:extent cx="2819400" cy="2399502"/>
@@ -467,6 +454,9 @@
         <w:ind w:left="-630"/>
       </w:pPr>
       <w:r>
+        <w:rPr>
+          <w:noProof/>
+        </w:rPr>
         <w:drawing>
           <wp:inline distT="0" distB="0" distL="0" distR="0" wp14:anchorId="1095A24F" wp14:editId="3D3A0447">
             <wp:extent cx="5943600" cy="2954655"/>
@@ -510,6 +500,9 @@
         <w:ind w:left="-630"/>
       </w:pPr>
       <w:r>
+        <w:rPr>
+          <w:noProof/>
+        </w:rPr>
         <w:lastRenderedPageBreak/>
         <w:drawing>
           <wp:inline distT="0" distB="0" distL="0" distR="0" wp14:anchorId="75B5B82F" wp14:editId="456295F3">
@@ -586,21 +579,12 @@
           <w:iCs/>
         </w:rPr>
       </w:pPr>
-      <w:proofErr w:type="gramStart"/>
       <w:r>
         <w:rPr>
           <w:i/>
           <w:iCs/>
         </w:rPr>
-        <w:t>6 month</w:t>
-      </w:r>
-      <w:proofErr w:type="gramEnd"/>
-      <w:r>
-        <w:rPr>
-          <w:i/>
-          <w:iCs/>
-        </w:rPr>
-        <w:t xml:space="preserve"> (h = 6) forecast.</w:t>
+        <w:t>6 month (h = 6) forecast.</w:t>
       </w:r>
     </w:p>
     <w:p>

</xml_diff>